<commit_message>
Caspar and Klug 1
Started Caspar and Klug section
</commit_message>
<xml_diff>
--- a/Article Summaries/Crick and Watson – Structure of Small Viruses.docx
+++ b/Article Summaries/Crick and Watson – Structure of Small Viruses.docx
@@ -3,6 +3,8 @@
 <w:document xmlns:wpc="http://schemas.microsoft.com/office/word/2010/wordprocessingCanvas" xmlns:mo="http://schemas.microsoft.com/office/mac/office/2008/main" xmlns:mc="http://schemas.openxmlformats.org/markup-compatibility/2006" xmlns:mv="urn:schemas-microsoft-com:mac:vml" xmlns:o="urn:schemas-microsoft-com:office:office" xmlns:r="http://schemas.openxmlformats.org/officeDocument/2006/relationships" xmlns:m="http://schemas.openxmlformats.org/officeDocument/2006/math" xmlns:v="urn:schemas-microsoft-com:vml" xmlns:wp14="http://schemas.microsoft.com/office/word/2010/wordprocessingDrawing" xmlns:wp="http://schemas.openxmlformats.org/drawingml/2006/wordprocessingDrawing" xmlns:w10="urn:schemas-microsoft-com:office:word" xmlns:w="http://schemas.openxmlformats.org/wordprocessingml/2006/main" xmlns:w14="http://schemas.microsoft.com/office/word/2010/wordml" xmlns:wpg="http://schemas.microsoft.com/office/word/2010/wordprocessingGroup" xmlns:wpi="http://schemas.microsoft.com/office/word/2010/wordprocessingInk" xmlns:wne="http://schemas.microsoft.com/office/word/2006/wordml" xmlns:wps="http://schemas.microsoft.com/office/word/2010/wordprocessingShape" mc:Ignorable="w14 wp14">
   <w:body>
     <w:p>
+      <w:bookmarkStart w:id="0" w:name="_GoBack"/>
+      <w:bookmarkEnd w:id="0"/>
       <w:r>
         <w:t>Crick and Watson – Structure of Small Viruses</w:t>
       </w:r>
@@ -634,15 +636,7 @@
         <w:rPr>
           <w:rFonts w:ascii="Cambria" w:hAnsi="Cambria"/>
         </w:rPr>
-        <w:t xml:space="preserve">Virus is shell around nucleic acid. Shell is made of large number of identical sub units. </w:t>
-      </w:r>
-      <w:bookmarkStart w:id="0" w:name="_GoBack"/>
-      <w:bookmarkEnd w:id="0"/>
-      <w:r>
-        <w:rPr>
-          <w:rFonts w:ascii="Cambria" w:hAnsi="Cambria"/>
-        </w:rPr>
-        <w:t xml:space="preserve">Spherical virus the number of sub-units should be multiple of 12 (wrong) </w:t>
+        <w:t xml:space="preserve">Virus is shell around nucleic acid. Shell is made of large number of identical sub units. Spherical virus the number of sub-units should be multiple of 12 (wrong) </w:t>
       </w:r>
     </w:p>
     <w:p>

</xml_diff>